<commit_message>
Ran and recorded backtracks of all board levels
</commit_message>
<xml_diff>
--- a/Sudoku_Final_Report_Template_Winter2024.docx
+++ b/Sudoku_Final_Report_Template_Winter2024.docx
@@ -2224,6 +2224,9 @@
             <w:pPr>
               <w:jc w:val="center"/>
             </w:pPr>
+            <w:r>
+              <w:t>15</w:t>
+            </w:r>
           </w:p>
         </w:tc>
         <w:tc>
@@ -2241,6 +2244,9 @@
             <w:pPr>
               <w:jc w:val="center"/>
             </w:pPr>
+            <w:r>
+              <w:t>0</w:t>
+            </w:r>
           </w:p>
         </w:tc>
       </w:tr>
@@ -2317,6 +2323,9 @@
             <w:pPr>
               <w:jc w:val="center"/>
             </w:pPr>
+            <w:r>
+              <w:t>15</w:t>
+            </w:r>
           </w:p>
         </w:tc>
         <w:tc>
@@ -2334,6 +2343,9 @@
             <w:pPr>
               <w:jc w:val="center"/>
             </w:pPr>
+            <w:r>
+              <w:t>0.133</w:t>
+            </w:r>
           </w:p>
         </w:tc>
       </w:tr>
@@ -2410,6 +2422,9 @@
             <w:pPr>
               <w:jc w:val="center"/>
             </w:pPr>
+            <w:r>
+              <w:t>15</w:t>
+            </w:r>
           </w:p>
         </w:tc>
         <w:tc>
@@ -2427,6 +2442,9 @@
             <w:pPr>
               <w:jc w:val="center"/>
             </w:pPr>
+            <w:r>
+              <w:t>2.933</w:t>
+            </w:r>
           </w:p>
         </w:tc>
       </w:tr>
@@ -2503,6 +2521,9 @@
             <w:pPr>
               <w:jc w:val="center"/>
             </w:pPr>
+            <w:r>
+              <w:t>15</w:t>
+            </w:r>
           </w:p>
         </w:tc>
         <w:tc>
@@ -2520,6 +2541,9 @@
             <w:pPr>
               <w:jc w:val="center"/>
             </w:pPr>
+            <w:r>
+              <w:t>16.267</w:t>
+            </w:r>
           </w:p>
         </w:tc>
       </w:tr>
@@ -2596,6 +2620,9 @@
             <w:pPr>
               <w:jc w:val="center"/>
             </w:pPr>
+            <w:r>
+              <w:t>60</w:t>
+            </w:r>
           </w:p>
         </w:tc>
         <w:tc>
@@ -2613,6 +2640,9 @@
             <w:pPr>
               <w:jc w:val="center"/>
             </w:pPr>
+            <w:r>
+              <w:t>4.833</w:t>
+            </w:r>
           </w:p>
         </w:tc>
       </w:tr>
@@ -2730,6 +2760,14 @@
           <w:color w:val="000000"/>
         </w:rPr>
       </w:pPr>
+      <w:r>
+        <w:rPr>
+          <w:rFonts w:ascii="Arial" w:eastAsia="Arial" w:hAnsi="Arial" w:cs="Arial"/>
+          <w:bCs/>
+          <w:color w:val="000000"/>
+        </w:rPr>
+        <w:t>*Best performing algorithm was LCV, MAD, NOR</w:t>
+      </w:r>
     </w:p>
     <w:p>
       <w:pPr>

</xml_diff>